<commit_message>
added readme, report, license
</commit_message>
<xml_diff>
--- a/REPORT.docx
+++ b/REPORT.docx
@@ -6,236 +6,845 @@
       <w:pPr>
         <w:jc w:val="center"/>
         <w:rPr>
-          <w:sz w:val="48"/>
-          <w:szCs w:val="48"/>
-          <w:rtl/>
-        </w:rPr>
-      </w:pPr>
-      <w:r>
-        <w:rPr>
           <w:rFonts w:hint="cs"/>
           <w:sz w:val="48"/>
           <w:szCs w:val="48"/>
           <w:rtl/>
         </w:rPr>
-        <w:t xml:space="preserve">תכנות מונחה עצמים </w:t>
-      </w:r>
+      </w:pPr>
       <w:r>
         <w:rPr>
           <w:sz w:val="48"/>
           <w:szCs w:val="48"/>
-          <w:rtl/>
-        </w:rPr>
-        <w:t>–</w:t>
-      </w:r>
-      <w:r>
-        <w:rPr>
-          <w:rFonts w:hint="cs"/>
-          <w:sz w:val="48"/>
-          <w:szCs w:val="48"/>
-          <w:rtl/>
-        </w:rPr>
-        <w:t xml:space="preserve"> פרויקט</w:t>
-      </w:r>
-    </w:p>
-    <w:p>
-      <w:pPr>
-        <w:jc w:val="center"/>
-        <w:rPr>
-          <w:sz w:val="48"/>
-          <w:szCs w:val="48"/>
-          <w:rtl/>
-        </w:rPr>
-      </w:pPr>
-    </w:p>
-    <w:p>
-      <w:pPr>
-        <w:jc w:val="right"/>
-        <w:rPr>
-          <w:rtl/>
-        </w:rPr>
-      </w:pPr>
-      <w:r>
-        <w:rPr>
-          <w:rFonts w:hint="cs"/>
-          <w:rtl/>
-        </w:rPr>
-        <w:t xml:space="preserve">מגישים: טל אדרי </w:t>
-      </w:r>
-      <w:r>
-        <w:rPr>
-          <w:rtl/>
-        </w:rPr>
-        <w:t>–</w:t>
-      </w:r>
-      <w:r>
-        <w:rPr>
-          <w:rFonts w:hint="cs"/>
-          <w:rtl/>
-        </w:rPr>
-        <w:t xml:space="preserve"> 203037007</w:t>
-      </w:r>
-    </w:p>
-    <w:p>
-      <w:pPr>
-        <w:ind w:right="702"/>
-        <w:jc w:val="right"/>
-        <w:rPr>
-          <w:rtl/>
-        </w:rPr>
-      </w:pPr>
-      <w:r>
-        <w:rPr>
-          <w:rtl/>
-        </w:rPr>
-        <w:tab/>
-      </w:r>
-      <w:r>
-        <w:rPr>
-          <w:rtl/>
-        </w:rPr>
-        <w:tab/>
-      </w:r>
-      <w:r>
-        <w:rPr>
-          <w:rFonts w:hint="cs"/>
-          <w:rtl/>
-        </w:rPr>
-        <w:t xml:space="preserve">אביעד אריאל </w:t>
-      </w:r>
-      <w:r>
-        <w:rPr>
-          <w:rtl/>
-        </w:rPr>
-        <w:t>–</w:t>
-      </w:r>
-      <w:r>
-        <w:rPr>
-          <w:rFonts w:hint="cs"/>
-          <w:rtl/>
-        </w:rPr>
-        <w:t xml:space="preserve"> 204326409</w:t>
-      </w:r>
-    </w:p>
-    <w:p>
-      <w:pPr>
-        <w:ind w:right="702"/>
-        <w:jc w:val="right"/>
-        <w:rPr>
-          <w:rtl/>
-        </w:rPr>
-      </w:pPr>
-      <w:r>
-        <w:rPr>
-          <w:rFonts w:hint="cs"/>
-          <w:rtl/>
-        </w:rPr>
-        <w:t xml:space="preserve">נויה ירון </w:t>
-      </w:r>
-      <w:r>
-        <w:rPr>
-          <w:rtl/>
-        </w:rPr>
-        <w:t>–</w:t>
-      </w:r>
-      <w:r>
-        <w:rPr>
-          <w:rFonts w:hint="cs"/>
-          <w:rtl/>
-        </w:rPr>
+        </w:rPr>
+        <w:t>Object Oriented Programming - Project</w:t>
+      </w:r>
+    </w:p>
+    <w:p>
+      <w:pPr>
+        <w:jc w:val="both"/>
+      </w:pPr>
+      <w:r>
+        <w:t>Serving: Tal Adari – 203037007</w:t>
+      </w:r>
+    </w:p>
+    <w:p>
+      <w:pPr>
+        <w:jc w:val="both"/>
+      </w:pPr>
+      <w:proofErr w:type="spellStart"/>
+      <w:r>
+        <w:t>Aviad</w:t>
+      </w:r>
+      <w:proofErr w:type="spellEnd"/>
+      <w:r>
+        <w:t xml:space="preserve"> Ariel – 204326409</w:t>
+      </w:r>
+    </w:p>
+    <w:p>
+      <w:pPr>
+        <w:jc w:val="both"/>
+      </w:pPr>
+      <w:proofErr w:type="spellStart"/>
+      <w:r>
+        <w:t>Noya</w:t>
+      </w:r>
+      <w:proofErr w:type="spellEnd"/>
+      <w:r>
         <w:t xml:space="preserve"> </w:t>
       </w:r>
-    </w:p>
-    <w:p>
-      <w:pPr>
-        <w:ind w:right="702"/>
-        <w:jc w:val="right"/>
-        <w:rPr>
-          <w:rtl/>
-        </w:rPr>
-      </w:pPr>
-    </w:p>
-    <w:p>
-      <w:pPr>
-        <w:ind w:right="702"/>
-        <w:jc w:val="right"/>
-        <w:rPr>
-          <w:rtl/>
-        </w:rPr>
-      </w:pPr>
-    </w:p>
-    <w:p>
-      <w:pPr>
-        <w:ind w:right="-149"/>
-        <w:jc w:val="right"/>
-        <w:rPr>
-          <w:rtl/>
-        </w:rPr>
-      </w:pPr>
-      <w:r>
-        <w:rPr>
-          <w:rFonts w:hint="cs"/>
-          <w:rtl/>
-        </w:rPr>
-        <w:t>תיאור המערכת:</w:t>
-      </w:r>
-    </w:p>
-    <w:p>
-      <w:pPr>
-        <w:ind w:right="-149"/>
-        <w:jc w:val="right"/>
-        <w:rPr>
-          <w:rtl/>
-        </w:rPr>
-      </w:pPr>
-      <w:r>
-        <w:rPr>
-          <w:rFonts w:hint="cs"/>
-          <w:rtl/>
-        </w:rPr>
-        <w:t>המערכת כוללת שני מחלקות עיקריות.</w:t>
-      </w:r>
-    </w:p>
-    <w:p>
-      <w:pPr>
-        <w:ind w:right="-149"/>
-        <w:jc w:val="right"/>
-        <w:rPr>
-          <w:rFonts w:hint="cs"/>
-          <w:rtl/>
-        </w:rPr>
-      </w:pPr>
-      <w:r>
-        <w:rPr>
-          <w:rFonts w:hint="cs"/>
-          <w:rtl/>
-        </w:rPr>
-        <w:t>מחלקה אחת בש</w:t>
-      </w:r>
-      <w:r>
-        <w:rPr>
-          <w:rFonts w:hint="cs"/>
-          <w:rtl/>
-        </w:rPr>
-        <w:t>ם</w:t>
-      </w:r>
+      <w:proofErr w:type="spellStart"/>
+      <w:r>
+        <w:t>Yaron</w:t>
+      </w:r>
+      <w:proofErr w:type="spellEnd"/>
+      <w:r>
+        <w:t xml:space="preserve"> – 205746720</w:t>
+      </w:r>
+    </w:p>
+    <w:p>
+      <w:pPr>
+        <w:jc w:val="both"/>
+      </w:pPr>
       <w:bookmarkStart w:id="0" w:name="_GoBack"/>
       <w:bookmarkEnd w:id="0"/>
     </w:p>
     <w:p>
       <w:pPr>
+        <w:jc w:val="both"/>
+      </w:pPr>
+      <w:r>
+        <w:t>How the system works:</w:t>
+      </w:r>
+    </w:p>
+    <w:p>
+      <w:pPr>
+        <w:jc w:val="both"/>
+      </w:pPr>
+      <w:r>
+        <w:t xml:space="preserve">The system </w:t>
+      </w:r>
+      <w:proofErr w:type="gramStart"/>
+      <w:r>
+        <w:t>is divided</w:t>
+      </w:r>
+      <w:proofErr w:type="gramEnd"/>
+      <w:r>
+        <w:t xml:space="preserve"> into 2 main classes: </w:t>
+      </w:r>
+      <w:proofErr w:type="spellStart"/>
+      <w:r>
+        <w:t>CsvProccessor</w:t>
+      </w:r>
+      <w:proofErr w:type="spellEnd"/>
+      <w:r>
+        <w:t xml:space="preserve"> and </w:t>
+      </w:r>
+      <w:proofErr w:type="spellStart"/>
+      <w:r>
+        <w:t>KMLCreator</w:t>
+      </w:r>
+      <w:proofErr w:type="spellEnd"/>
+      <w:r>
+        <w:t>.</w:t>
+      </w:r>
+    </w:p>
+    <w:p>
+      <w:pPr>
+        <w:jc w:val="both"/>
+      </w:pPr>
+      <w:r>
+        <w:t xml:space="preserve">The </w:t>
+      </w:r>
+      <w:proofErr w:type="spellStart"/>
+      <w:r>
+        <w:t>CsvProccessor</w:t>
+      </w:r>
+      <w:proofErr w:type="spellEnd"/>
+      <w:r>
+        <w:t xml:space="preserve"> class reads csv files which was built by wiggle </w:t>
+      </w:r>
+      <w:proofErr w:type="spellStart"/>
+      <w:r>
+        <w:t>wifi</w:t>
+      </w:r>
+      <w:proofErr w:type="spellEnd"/>
+      <w:r>
+        <w:t xml:space="preserve"> app from a given folder path</w:t>
+      </w:r>
+      <w:r>
+        <w:t xml:space="preserve">, </w:t>
+      </w:r>
+      <w:r>
+        <w:t xml:space="preserve"> sorts them by time &amp; signal power and outputs</w:t>
+      </w:r>
+      <w:r>
+        <w:t xml:space="preserve"> the</w:t>
+      </w:r>
+      <w:r>
+        <w:t xml:space="preserve"> </w:t>
+      </w:r>
+      <w:proofErr w:type="spellStart"/>
+      <w:r>
+        <w:t>wifi</w:t>
+      </w:r>
+      <w:proofErr w:type="spellEnd"/>
+      <w:r>
+        <w:t xml:space="preserve"> data to a new formatted csv file.</w:t>
+      </w:r>
+    </w:p>
+    <w:p>
+      <w:pPr>
+        <w:jc w:val="both"/>
+      </w:pPr>
+      <w:r>
+        <w:t xml:space="preserve">The data for each network </w:t>
+      </w:r>
+      <w:r>
+        <w:t xml:space="preserve">that being read from the csv files </w:t>
+      </w:r>
+      <w:r>
+        <w:t xml:space="preserve">is saved into </w:t>
+      </w:r>
+      <w:proofErr w:type="gramStart"/>
+      <w:r>
+        <w:t>2</w:t>
+      </w:r>
+      <w:proofErr w:type="gramEnd"/>
+      <w:r>
+        <w:t xml:space="preserve"> classes: “</w:t>
+      </w:r>
+      <w:proofErr w:type="spellStart"/>
+      <w:r>
+        <w:t>WifiRecord</w:t>
+      </w:r>
+      <w:proofErr w:type="spellEnd"/>
+      <w:r>
+        <w:t>” which includes the time, location and id of the network, and “</w:t>
+      </w:r>
+      <w:proofErr w:type="spellStart"/>
+      <w:r>
+        <w:t>Wifi</w:t>
+      </w:r>
+      <w:proofErr w:type="spellEnd"/>
+      <w:r>
+        <w:t xml:space="preserve">” which includes the </w:t>
+      </w:r>
+      <w:proofErr w:type="spellStart"/>
+      <w:r>
+        <w:t>ssid</w:t>
+      </w:r>
+      <w:proofErr w:type="spellEnd"/>
+      <w:r>
+        <w:t>, mac, signal and frequency.</w:t>
+      </w:r>
+    </w:p>
+    <w:p>
+      <w:pPr>
+        <w:jc w:val="both"/>
+      </w:pPr>
+      <w:r>
+        <w:t xml:space="preserve">The </w:t>
+      </w:r>
+      <w:proofErr w:type="spellStart"/>
+      <w:r>
+        <w:t>CsvProccessor</w:t>
+      </w:r>
+      <w:proofErr w:type="spellEnd"/>
+      <w:r>
+        <w:t xml:space="preserve"> class reads the csv files lines into a list of </w:t>
+      </w:r>
+      <w:proofErr w:type="spellStart"/>
+      <w:r>
+        <w:t>WifiRecords</w:t>
+      </w:r>
+      <w:proofErr w:type="spellEnd"/>
+      <w:r>
+        <w:t xml:space="preserve"> which is </w:t>
+      </w:r>
+      <w:proofErr w:type="gramStart"/>
+      <w:r>
+        <w:t>inserting  the</w:t>
+      </w:r>
+      <w:proofErr w:type="gramEnd"/>
+      <w:r>
+        <w:t xml:space="preserve"> data sorted by time.</w:t>
+      </w:r>
+    </w:p>
+    <w:p>
+      <w:pPr>
+        <w:jc w:val="both"/>
+      </w:pPr>
+      <w:r>
+        <w:t xml:space="preserve">Each </w:t>
+      </w:r>
+      <w:proofErr w:type="spellStart"/>
+      <w:r>
+        <w:t>WifiRecord</w:t>
+      </w:r>
+      <w:proofErr w:type="spellEnd"/>
+      <w:r>
+        <w:t xml:space="preserve"> in the list has </w:t>
+      </w:r>
+      <w:proofErr w:type="spellStart"/>
+      <w:proofErr w:type="gramStart"/>
+      <w:r>
+        <w:t>it’s</w:t>
+      </w:r>
+      <w:proofErr w:type="spellEnd"/>
+      <w:proofErr w:type="gramEnd"/>
+      <w:r>
+        <w:t xml:space="preserve"> own list of </w:t>
+      </w:r>
+      <w:proofErr w:type="spellStart"/>
+      <w:r>
+        <w:t>Wifi</w:t>
+      </w:r>
+      <w:proofErr w:type="spellEnd"/>
+      <w:r>
+        <w:t>, which is inserting the data sorted by signal power.</w:t>
+      </w:r>
+    </w:p>
+    <w:p>
+      <w:pPr>
+        <w:jc w:val="both"/>
+      </w:pPr>
+      <w:r>
+        <w:t xml:space="preserve">The </w:t>
+      </w:r>
+      <w:proofErr w:type="spellStart"/>
+      <w:r>
+        <w:t>KMLCreator</w:t>
+      </w:r>
+      <w:proofErr w:type="spellEnd"/>
+      <w:r>
+        <w:t xml:space="preserve"> class reads a csv file formatted as our output from the </w:t>
+      </w:r>
+      <w:proofErr w:type="spellStart"/>
+      <w:r>
+        <w:t>CsvProccessor</w:t>
+      </w:r>
+      <w:proofErr w:type="spellEnd"/>
+      <w:r>
+        <w:t xml:space="preserve"> class, and outputs the data into a </w:t>
+      </w:r>
+      <w:proofErr w:type="spellStart"/>
+      <w:r>
+        <w:t>kml</w:t>
+      </w:r>
+      <w:proofErr w:type="spellEnd"/>
+      <w:r>
+        <w:t xml:space="preserve"> file, sorted by either time, id or location of the network.</w:t>
+      </w:r>
+    </w:p>
+    <w:p>
+      <w:pPr>
+        <w:jc w:val="both"/>
+      </w:pPr>
+      <w:r>
+        <w:t xml:space="preserve">Using filter’s </w:t>
+      </w:r>
+      <w:proofErr w:type="gramStart"/>
+      <w:r>
+        <w:t>classes</w:t>
+      </w:r>
+      <w:proofErr w:type="gramEnd"/>
+      <w:r>
+        <w:t xml:space="preserve"> the program is filtering the data and outputs it to a new </w:t>
+      </w:r>
+      <w:proofErr w:type="spellStart"/>
+      <w:r>
+        <w:t>kml</w:t>
+      </w:r>
+      <w:proofErr w:type="spellEnd"/>
+      <w:r>
+        <w:t xml:space="preserve"> file.</w:t>
+      </w:r>
+    </w:p>
+    <w:p>
+      <w:pPr>
+        <w:jc w:val="both"/>
+      </w:pPr>
+    </w:p>
+    <w:p>
+      <w:pPr>
+        <w:jc w:val="both"/>
+      </w:pPr>
+      <w:r>
+        <w:t>Software:</w:t>
+      </w:r>
+    </w:p>
+    <w:p>
+      <w:pPr>
+        <w:jc w:val="both"/>
+      </w:pPr>
+      <w:r>
+        <w:t xml:space="preserve">We used Eclipse as our IDE for developing the project, included </w:t>
+      </w:r>
+      <w:proofErr w:type="spellStart"/>
+      <w:r>
+        <w:t>joda</w:t>
+      </w:r>
+      <w:proofErr w:type="spellEnd"/>
+      <w:r>
+        <w:t xml:space="preserve"> </w:t>
+      </w:r>
+      <w:proofErr w:type="spellStart"/>
+      <w:r>
+        <w:t>datetime</w:t>
+      </w:r>
+      <w:proofErr w:type="spellEnd"/>
+      <w:r>
+        <w:t xml:space="preserve"> library, </w:t>
+      </w:r>
+      <w:proofErr w:type="spellStart"/>
+      <w:r>
+        <w:t>junit</w:t>
+      </w:r>
+      <w:proofErr w:type="spellEnd"/>
+      <w:r>
+        <w:t xml:space="preserve"> library.</w:t>
+      </w:r>
+    </w:p>
+    <w:p>
+      <w:pPr>
+        <w:jc w:val="both"/>
+      </w:pPr>
+    </w:p>
+    <w:p>
+      <w:pPr>
+        <w:jc w:val="both"/>
+      </w:pPr>
+      <w:r>
+        <w:t>Unit Testing:</w:t>
+      </w:r>
+    </w:p>
+    <w:p>
+      <w:pPr>
+        <w:jc w:val="both"/>
+      </w:pPr>
+      <w:r>
+        <w:rPr>
+          <w:rFonts w:hint="cs"/>
+        </w:rPr>
+        <w:t>T</w:t>
+      </w:r>
+      <w:r>
+        <w:t xml:space="preserve">here are folders with test files attached with the project inside the </w:t>
+      </w:r>
+      <w:proofErr w:type="spellStart"/>
+      <w:r>
+        <w:t>src</w:t>
+      </w:r>
+      <w:proofErr w:type="spellEnd"/>
+      <w:r>
+        <w:t xml:space="preserve"> </w:t>
+      </w:r>
+      <w:proofErr w:type="gramStart"/>
+      <w:r>
+        <w:t>folder,</w:t>
+      </w:r>
+      <w:proofErr w:type="gramEnd"/>
+      <w:r>
+        <w:t xml:space="preserve"> we created tests for each class, focusing on testing behavior.</w:t>
+      </w:r>
+    </w:p>
+    <w:p>
+      <w:pPr>
+        <w:jc w:val="both"/>
+      </w:pPr>
+    </w:p>
+    <w:p>
+      <w:pPr>
+        <w:jc w:val="both"/>
+      </w:pPr>
+    </w:p>
+    <w:p>
+      <w:pPr>
+        <w:jc w:val="both"/>
+      </w:pPr>
+    </w:p>
+    <w:p>
+      <w:pPr>
+        <w:jc w:val="both"/>
+      </w:pPr>
+    </w:p>
+    <w:p>
+      <w:pPr>
+        <w:jc w:val="both"/>
+        <w:rPr>
+          <w:sz w:val="44"/>
+          <w:szCs w:val="44"/>
+          <w:u w:val="single"/>
+        </w:rPr>
+      </w:pPr>
+      <w:r>
+        <w:rPr>
+          <w:sz w:val="44"/>
+          <w:szCs w:val="44"/>
+          <w:u w:val="single"/>
+        </w:rPr>
+        <w:lastRenderedPageBreak/>
+        <w:t>Ex 0</w:t>
+      </w:r>
+    </w:p>
+    <w:p>
+      <w:pPr>
+        <w:jc w:val="both"/>
+        <w:rPr>
+          <w:sz w:val="44"/>
+          <w:szCs w:val="44"/>
+          <w:u w:val="single"/>
+        </w:rPr>
+      </w:pPr>
+    </w:p>
+    <w:p>
+      <w:pPr>
+        <w:jc w:val="both"/>
+        <w:rPr>
+          <w:sz w:val="28"/>
+          <w:szCs w:val="28"/>
+        </w:rPr>
+      </w:pPr>
+      <w:r>
+        <w:rPr>
+          <w:sz w:val="28"/>
+          <w:szCs w:val="28"/>
+        </w:rPr>
+        <w:t xml:space="preserve">We made a test drive with the wiggle </w:t>
+      </w:r>
+      <w:proofErr w:type="spellStart"/>
+      <w:r>
+        <w:rPr>
+          <w:sz w:val="28"/>
+          <w:szCs w:val="28"/>
+        </w:rPr>
+        <w:t>wifi</w:t>
+      </w:r>
+      <w:proofErr w:type="spellEnd"/>
+      <w:r>
+        <w:rPr>
+          <w:sz w:val="28"/>
+          <w:szCs w:val="28"/>
+        </w:rPr>
+        <w:t xml:space="preserve"> app in Ariel.</w:t>
+      </w:r>
+    </w:p>
+    <w:p>
+      <w:pPr>
         <w:jc w:val="right"/>
         <w:rPr>
           <w:rtl/>
         </w:rPr>
       </w:pPr>
-    </w:p>
-    <w:p>
-      <w:pPr>
-        <w:jc w:val="right"/>
-        <w:rPr>
-          <w:rtl/>
-        </w:rPr>
+      <w:r>
+        <w:rPr>
+          <w:noProof/>
+        </w:rPr>
+        <w:drawing>
+          <wp:anchor distT="0" distB="0" distL="114300" distR="114300" simplePos="0" relativeHeight="251658240" behindDoc="0" locked="0" layoutInCell="1" allowOverlap="1">
+            <wp:simplePos x="0" y="0"/>
+            <wp:positionH relativeFrom="column">
+              <wp:posOffset>-139700</wp:posOffset>
+            </wp:positionH>
+            <wp:positionV relativeFrom="paragraph">
+              <wp:posOffset>230505</wp:posOffset>
+            </wp:positionV>
+            <wp:extent cx="5486400" cy="2444750"/>
+            <wp:effectExtent l="0" t="0" r="0" b="0"/>
+            <wp:wrapNone/>
+            <wp:docPr id="1" name="תמונה 1"/>
+            <wp:cNvGraphicFramePr>
+              <a:graphicFrameLocks xmlns:a="http://schemas.openxmlformats.org/drawingml/2006/main" noChangeAspect="1"/>
+            </wp:cNvGraphicFramePr>
+            <a:graphic xmlns:a="http://schemas.openxmlformats.org/drawingml/2006/main">
+              <a:graphicData uri="http://schemas.openxmlformats.org/drawingml/2006/picture">
+                <pic:pic xmlns:pic="http://schemas.openxmlformats.org/drawingml/2006/picture">
+                  <pic:nvPicPr>
+                    <pic:cNvPr id="0" name="Picture 1"/>
+                    <pic:cNvPicPr>
+                      <a:picLocks noChangeAspect="1" noChangeArrowheads="1"/>
+                    </pic:cNvPicPr>
+                  </pic:nvPicPr>
+                  <pic:blipFill>
+                    <a:blip r:embed="rId6">
+                      <a:extLst>
+                        <a:ext uri="{28A0092B-C50C-407E-A947-70E740481C1C}">
+                          <a14:useLocalDpi xmlns:a14="http://schemas.microsoft.com/office/drawing/2010/main" val="0"/>
+                        </a:ext>
+                      </a:extLst>
+                    </a:blip>
+                    <a:srcRect/>
+                    <a:stretch>
+                      <a:fillRect/>
+                    </a:stretch>
+                  </pic:blipFill>
+                  <pic:spPr bwMode="auto">
+                    <a:xfrm>
+                      <a:off x="0" y="0"/>
+                      <a:ext cx="5486400" cy="2444750"/>
+                    </a:xfrm>
+                    <a:prstGeom prst="rect">
+                      <a:avLst/>
+                    </a:prstGeom>
+                    <a:noFill/>
+                    <a:ln>
+                      <a:noFill/>
+                    </a:ln>
+                  </pic:spPr>
+                </pic:pic>
+              </a:graphicData>
+            </a:graphic>
+          </wp:anchor>
+        </w:drawing>
+      </w:r>
+    </w:p>
+    <w:p>
+      <w:pPr>
+        <w:jc w:val="right"/>
+      </w:pPr>
+    </w:p>
+    <w:p>
+      <w:pPr>
+        <w:jc w:val="right"/>
+      </w:pPr>
+    </w:p>
+    <w:p>
+      <w:pPr>
+        <w:jc w:val="right"/>
+      </w:pPr>
+    </w:p>
+    <w:p>
+      <w:pPr>
+        <w:jc w:val="right"/>
+      </w:pPr>
+    </w:p>
+    <w:p>
+      <w:pPr>
+        <w:jc w:val="right"/>
+      </w:pPr>
+    </w:p>
+    <w:p>
+      <w:pPr>
+        <w:jc w:val="right"/>
+      </w:pPr>
+    </w:p>
+    <w:p>
+      <w:pPr>
+        <w:jc w:val="right"/>
+      </w:pPr>
+    </w:p>
+    <w:p>
+      <w:pPr>
+        <w:jc w:val="right"/>
+      </w:pPr>
+    </w:p>
+    <w:p>
+      <w:pPr>
+        <w:jc w:val="right"/>
+      </w:pPr>
+    </w:p>
+    <w:p>
+      <w:pPr>
+        <w:jc w:val="right"/>
+      </w:pPr>
+    </w:p>
+    <w:p>
+      <w:pPr>
+        <w:jc w:val="right"/>
+      </w:pPr>
+    </w:p>
+    <w:p>
+      <w:pPr>
+        <w:rPr>
+          <w:sz w:val="24"/>
+          <w:szCs w:val="24"/>
+        </w:rPr>
+      </w:pPr>
+      <w:r>
+        <w:rPr>
+          <w:sz w:val="24"/>
+          <w:szCs w:val="24"/>
+        </w:rPr>
+        <w:t>Data from one of the networks we found</w:t>
+      </w:r>
+    </w:p>
+    <w:p>
+      <w:pPr>
+        <w:jc w:val="right"/>
+      </w:pPr>
+    </w:p>
+    <w:p>
+      <w:pPr>
+        <w:jc w:val="right"/>
+      </w:pPr>
+      <w:r>
+        <w:rPr>
+          <w:noProof/>
+        </w:rPr>
+        <w:drawing>
+          <wp:anchor distT="0" distB="0" distL="114300" distR="114300" simplePos="0" relativeHeight="251659264" behindDoc="0" locked="0" layoutInCell="1" allowOverlap="1">
+            <wp:simplePos x="0" y="0"/>
+            <wp:positionH relativeFrom="column">
+              <wp:posOffset>-203200</wp:posOffset>
+            </wp:positionH>
+            <wp:positionV relativeFrom="paragraph">
+              <wp:posOffset>172720</wp:posOffset>
+            </wp:positionV>
+            <wp:extent cx="5480050" cy="2451100"/>
+            <wp:effectExtent l="0" t="0" r="6350" b="6350"/>
+            <wp:wrapNone/>
+            <wp:docPr id="2" name="תמונה 2"/>
+            <wp:cNvGraphicFramePr>
+              <a:graphicFrameLocks xmlns:a="http://schemas.openxmlformats.org/drawingml/2006/main" noChangeAspect="1"/>
+            </wp:cNvGraphicFramePr>
+            <a:graphic xmlns:a="http://schemas.openxmlformats.org/drawingml/2006/main">
+              <a:graphicData uri="http://schemas.openxmlformats.org/drawingml/2006/picture">
+                <pic:pic xmlns:pic="http://schemas.openxmlformats.org/drawingml/2006/picture">
+                  <pic:nvPicPr>
+                    <pic:cNvPr id="0" name="Picture 2"/>
+                    <pic:cNvPicPr>
+                      <a:picLocks noChangeAspect="1" noChangeArrowheads="1"/>
+                    </pic:cNvPicPr>
+                  </pic:nvPicPr>
+                  <pic:blipFill>
+                    <a:blip r:embed="rId7">
+                      <a:extLst>
+                        <a:ext uri="{28A0092B-C50C-407E-A947-70E740481C1C}">
+                          <a14:useLocalDpi xmlns:a14="http://schemas.microsoft.com/office/drawing/2010/main" val="0"/>
+                        </a:ext>
+                      </a:extLst>
+                    </a:blip>
+                    <a:srcRect/>
+                    <a:stretch>
+                      <a:fillRect/>
+                    </a:stretch>
+                  </pic:blipFill>
+                  <pic:spPr bwMode="auto">
+                    <a:xfrm>
+                      <a:off x="0" y="0"/>
+                      <a:ext cx="5480050" cy="2451100"/>
+                    </a:xfrm>
+                    <a:prstGeom prst="rect">
+                      <a:avLst/>
+                    </a:prstGeom>
+                    <a:noFill/>
+                    <a:ln>
+                      <a:noFill/>
+                    </a:ln>
+                  </pic:spPr>
+                </pic:pic>
+              </a:graphicData>
+            </a:graphic>
+          </wp:anchor>
+        </w:drawing>
+      </w:r>
+    </w:p>
+    <w:p>
+      <w:pPr>
+        <w:jc w:val="right"/>
+      </w:pPr>
+    </w:p>
+    <w:p>
+      <w:pPr>
+        <w:jc w:val="right"/>
+      </w:pPr>
+    </w:p>
+    <w:p>
+      <w:pPr>
+        <w:jc w:val="right"/>
+      </w:pPr>
+    </w:p>
+    <w:p>
+      <w:pPr>
+        <w:jc w:val="right"/>
+      </w:pPr>
+    </w:p>
+    <w:p>
+      <w:pPr>
+        <w:jc w:val="right"/>
+      </w:pPr>
+    </w:p>
+    <w:p>
+      <w:pPr>
+        <w:jc w:val="right"/>
+      </w:pPr>
+    </w:p>
+    <w:p>
+      <w:pPr>
+        <w:jc w:val="right"/>
+      </w:pPr>
+    </w:p>
+    <w:p>
+      <w:pPr>
+        <w:jc w:val="right"/>
+      </w:pPr>
+    </w:p>
+    <w:p>
+      <w:pPr>
+        <w:jc w:val="right"/>
+      </w:pPr>
+    </w:p>
+    <w:p>
+      <w:pPr>
+        <w:jc w:val="both"/>
+        <w:rPr>
+          <w:sz w:val="36"/>
+          <w:szCs w:val="36"/>
+        </w:rPr>
+      </w:pPr>
+      <w:r>
+        <w:rPr>
+          <w:sz w:val="36"/>
+          <w:szCs w:val="36"/>
+        </w:rPr>
+        <w:lastRenderedPageBreak/>
+        <w:t>Ex 01</w:t>
+      </w:r>
+    </w:p>
+    <w:p>
+      <w:pPr>
+        <w:jc w:val="both"/>
+      </w:pPr>
+      <w:r>
+        <w:t xml:space="preserve">2. </w:t>
+      </w:r>
+      <w:hyperlink r:id="rId8" w:history="1">
+        <w:r>
+          <w:rPr>
+            <w:rStyle w:val="Hyperlink"/>
+          </w:rPr>
+          <w:t>https://github.com/taladari/navproject</w:t>
+        </w:r>
+      </w:hyperlink>
+    </w:p>
+    <w:p>
+      <w:pPr>
+        <w:jc w:val="both"/>
+      </w:pPr>
+      <w:r>
+        <w:t>3. Done</w:t>
+      </w:r>
+    </w:p>
+    <w:p>
+      <w:pPr>
+        <w:jc w:val="both"/>
+      </w:pPr>
+      <w:r>
+        <w:t xml:space="preserve">4. Done, there are example files in the </w:t>
+      </w:r>
+      <w:proofErr w:type="spellStart"/>
+      <w:r>
+        <w:t>src</w:t>
+      </w:r>
+      <w:proofErr w:type="spellEnd"/>
+      <w:r>
+        <w:t xml:space="preserve"> folders.</w:t>
+      </w:r>
+    </w:p>
+    <w:p>
+      <w:pPr>
+        <w:jc w:val="both"/>
+      </w:pPr>
+      <w:r>
+        <w:t xml:space="preserve">5. We found JAK as the most known KML API for java, though we found it not so </w:t>
+      </w:r>
+      <w:proofErr w:type="spellStart"/>
+      <w:r>
+        <w:t>usefull</w:t>
+      </w:r>
+      <w:proofErr w:type="spellEnd"/>
+      <w:r>
+        <w:t>, as we created the KML file with our own implementation.</w:t>
+      </w:r>
+    </w:p>
+    <w:p>
+      <w:pPr>
+        <w:jc w:val="both"/>
+      </w:pPr>
+      <w:r>
+        <w:t xml:space="preserve">6. We added unit testing classed using the JUnit </w:t>
+      </w:r>
+      <w:proofErr w:type="gramStart"/>
+      <w:r>
+        <w:t>library,</w:t>
+      </w:r>
+      <w:proofErr w:type="gramEnd"/>
+      <w:r>
+        <w:t xml:space="preserve"> we made tests for each project class.</w:t>
+      </w:r>
+    </w:p>
+    <w:p>
+      <w:pPr>
+        <w:jc w:val="both"/>
+      </w:pPr>
+      <w:r>
+        <w:t>7. We added timestamp section to our KML file, the timeline view option is working on google earth pro.</w:t>
+      </w:r>
+    </w:p>
+    <w:p>
+      <w:pPr>
+        <w:jc w:val="right"/>
       </w:pPr>
     </w:p>
     <w:p>
@@ -254,6 +863,56 @@
     </w:sectPr>
   </w:body>
 </w:document>
+</file>
+
+<file path=word/endnotes.xml><?xml version="1.0" encoding="utf-8"?>
+<w:endnotes xmlns:wpc="http://schemas.microsoft.com/office/word/2010/wordprocessingCanvas" xmlns:mc="http://schemas.openxmlformats.org/markup-compatibility/2006" xmlns:o="urn:schemas-microsoft-com:office:office" xmlns:r="http://schemas.openxmlformats.org/officeDocument/2006/relationships" xmlns:m="http://schemas.openxmlformats.org/officeDocument/2006/math" xmlns:v="urn:schemas-microsoft-com:vml" xmlns:wp14="http://schemas.microsoft.com/office/word/2010/wordprocessingDrawing" xmlns:wp="http://schemas.openxmlformats.org/drawingml/2006/wordprocessingDrawing" xmlns:w10="urn:schemas-microsoft-com:office:word" xmlns:w="http://schemas.openxmlformats.org/wordprocessingml/2006/main" xmlns:w14="http://schemas.microsoft.com/office/word/2010/wordml" xmlns:w15="http://schemas.microsoft.com/office/word/2012/wordml" xmlns:wpg="http://schemas.microsoft.com/office/word/2010/wordprocessingGroup" xmlns:wpi="http://schemas.microsoft.com/office/word/2010/wordprocessingInk" xmlns:wne="http://schemas.microsoft.com/office/word/2006/wordml" xmlns:wps="http://schemas.microsoft.com/office/word/2010/wordprocessingShape" mc:Ignorable="w14 w15 wp14">
+  <w:endnote w:type="separator" w:id="-1">
+    <w:p>
+      <w:pPr>
+        <w:spacing w:after="0" w:line="240" w:lineRule="auto"/>
+      </w:pPr>
+      <w:r>
+        <w:separator/>
+      </w:r>
+    </w:p>
+  </w:endnote>
+  <w:endnote w:type="continuationSeparator" w:id="0">
+    <w:p>
+      <w:pPr>
+        <w:spacing w:after="0" w:line="240" w:lineRule="auto"/>
+      </w:pPr>
+      <w:r>
+        <w:continuationSeparator/>
+      </w:r>
+    </w:p>
+  </w:endnote>
+</w:endnotes>
+</file>
+
+<file path=word/footnotes.xml><?xml version="1.0" encoding="utf-8"?>
+<w:footnotes xmlns:wpc="http://schemas.microsoft.com/office/word/2010/wordprocessingCanvas" xmlns:mc="http://schemas.openxmlformats.org/markup-compatibility/2006" xmlns:o="urn:schemas-microsoft-com:office:office" xmlns:r="http://schemas.openxmlformats.org/officeDocument/2006/relationships" xmlns:m="http://schemas.openxmlformats.org/officeDocument/2006/math" xmlns:v="urn:schemas-microsoft-com:vml" xmlns:wp14="http://schemas.microsoft.com/office/word/2010/wordprocessingDrawing" xmlns:wp="http://schemas.openxmlformats.org/drawingml/2006/wordprocessingDrawing" xmlns:w10="urn:schemas-microsoft-com:office:word" xmlns:w="http://schemas.openxmlformats.org/wordprocessingml/2006/main" xmlns:w14="http://schemas.microsoft.com/office/word/2010/wordml" xmlns:w15="http://schemas.microsoft.com/office/word/2012/wordml" xmlns:wpg="http://schemas.microsoft.com/office/word/2010/wordprocessingGroup" xmlns:wpi="http://schemas.microsoft.com/office/word/2010/wordprocessingInk" xmlns:wne="http://schemas.microsoft.com/office/word/2006/wordml" xmlns:wps="http://schemas.microsoft.com/office/word/2010/wordprocessingShape" mc:Ignorable="w14 w15 wp14">
+  <w:footnote w:type="separator" w:id="-1">
+    <w:p>
+      <w:pPr>
+        <w:spacing w:after="0" w:line="240" w:lineRule="auto"/>
+      </w:pPr>
+      <w:r>
+        <w:separator/>
+      </w:r>
+    </w:p>
+  </w:footnote>
+  <w:footnote w:type="continuationSeparator" w:id="0">
+    <w:p>
+      <w:pPr>
+        <w:spacing w:after="0" w:line="240" w:lineRule="auto"/>
+      </w:pPr>
+      <w:r>
+        <w:continuationSeparator/>
+      </w:r>
+    </w:p>
+  </w:footnote>
+</w:footnotes>
 </file>
 
 <file path=word/styles.xml><?xml version="1.0" encoding="utf-8"?>
@@ -677,6 +1336,72 @@
     <w:semiHidden/>
     <w:unhideWhenUsed/>
   </w:style>
+  <w:style w:type="paragraph" w:styleId="a3">
+    <w:name w:val="List Paragraph"/>
+    <w:basedOn w:val="a"/>
+    <w:uiPriority w:val="34"/>
+    <w:qFormat/>
+    <w:rsid w:val="00667294"/>
+    <w:pPr>
+      <w:ind w:left="720"/>
+      <w:contextualSpacing/>
+    </w:pPr>
+  </w:style>
+  <w:style w:type="character" w:styleId="Hyperlink">
+    <w:name w:val="Hyperlink"/>
+    <w:basedOn w:val="a0"/>
+    <w:uiPriority w:val="99"/>
+    <w:unhideWhenUsed/>
+    <w:rsid w:val="00643FDB"/>
+    <w:rPr>
+      <w:color w:val="0563C1" w:themeColor="hyperlink"/>
+      <w:u w:val="single"/>
+    </w:rPr>
+  </w:style>
+  <w:style w:type="paragraph" w:styleId="a4">
+    <w:name w:val="header"/>
+    <w:basedOn w:val="a"/>
+    <w:link w:val="a5"/>
+    <w:uiPriority w:val="99"/>
+    <w:unhideWhenUsed/>
+    <w:rsid w:val="00643FDB"/>
+    <w:pPr>
+      <w:tabs>
+        <w:tab w:val="center" w:pos="4320"/>
+        <w:tab w:val="right" w:pos="8640"/>
+      </w:tabs>
+      <w:spacing w:after="0" w:line="240" w:lineRule="auto"/>
+    </w:pPr>
+  </w:style>
+  <w:style w:type="character" w:customStyle="1" w:styleId="a5">
+    <w:name w:val="כותרת עליונה תו"/>
+    <w:basedOn w:val="a0"/>
+    <w:link w:val="a4"/>
+    <w:uiPriority w:val="99"/>
+    <w:rsid w:val="00643FDB"/>
+  </w:style>
+  <w:style w:type="paragraph" w:styleId="a6">
+    <w:name w:val="footer"/>
+    <w:basedOn w:val="a"/>
+    <w:link w:val="a7"/>
+    <w:uiPriority w:val="99"/>
+    <w:unhideWhenUsed/>
+    <w:rsid w:val="00643FDB"/>
+    <w:pPr>
+      <w:tabs>
+        <w:tab w:val="center" w:pos="4320"/>
+        <w:tab w:val="right" w:pos="8640"/>
+      </w:tabs>
+      <w:spacing w:after="0" w:line="240" w:lineRule="auto"/>
+    </w:pPr>
+  </w:style>
+  <w:style w:type="character" w:customStyle="1" w:styleId="a7">
+    <w:name w:val="כותרת תחתונה תו"/>
+    <w:basedOn w:val="a0"/>
+    <w:link w:val="a6"/>
+    <w:uiPriority w:val="99"/>
+    <w:rsid w:val="00643FDB"/>
+  </w:style>
 </w:styles>
 </file>
 

</xml_diff>